<commit_message>
update of proposals from April ITI Planning meeting.
</commit_message>
<xml_diff>
--- a/Proposals/IHE_ITI_Proposal_mCSD_Provider_Directory_Alignment.docx
+++ b/Proposals/IHE_ITI_Proposal_mCSD_Provider_Directory_Alignment.docx
@@ -372,6 +372,7 @@
           <w:rFonts w:asciiTheme="minorHAnsi" w:hAnsiTheme="minorHAnsi" w:cstheme="minorHAnsi"/>
         </w:rPr>
       </w:pPr>
+      <w:bookmarkStart w:id="0" w:name="_GoBack"/>
       <w:r>
         <w:rPr>
           <w:rFonts w:asciiTheme="minorHAnsi" w:hAnsiTheme="minorHAnsi" w:cstheme="minorHAnsi"/>
@@ -575,6 +576,44 @@
           <w:rFonts w:asciiTheme="minorHAnsi" w:hAnsiTheme="minorHAnsi" w:cstheme="minorHAnsi"/>
         </w:rPr>
       </w:pPr>
+      <w:proofErr w:type="spellStart"/>
+      <w:r>
+        <w:rPr>
+          <w:rFonts w:asciiTheme="minorHAnsi" w:hAnsiTheme="minorHAnsi" w:cstheme="minorHAnsi"/>
+        </w:rPr>
+        <w:t>VhDir</w:t>
+      </w:r>
+      <w:proofErr w:type="spellEnd"/>
+    </w:p>
+    <w:p>
+      <w:pPr>
+        <w:pStyle w:val="ListParagraph"/>
+        <w:numPr>
+          <w:ilvl w:val="1"/>
+          <w:numId w:val="32"/>
+        </w:numPr>
+        <w:rPr>
+          <w:rFonts w:asciiTheme="minorHAnsi" w:hAnsiTheme="minorHAnsi" w:cstheme="minorHAnsi"/>
+        </w:rPr>
+      </w:pPr>
+      <w:r>
+        <w:rPr>
+          <w:rFonts w:asciiTheme="minorHAnsi" w:hAnsiTheme="minorHAnsi" w:cstheme="minorHAnsi"/>
+        </w:rPr>
+        <w:t>MIHIN?</w:t>
+      </w:r>
+    </w:p>
+    <w:p>
+      <w:pPr>
+        <w:pStyle w:val="ListParagraph"/>
+        <w:numPr>
+          <w:ilvl w:val="1"/>
+          <w:numId w:val="32"/>
+        </w:numPr>
+        <w:rPr>
+          <w:rFonts w:asciiTheme="minorHAnsi" w:hAnsiTheme="minorHAnsi" w:cstheme="minorHAnsi"/>
+        </w:rPr>
+      </w:pPr>
       <w:r>
         <w:rPr>
           <w:rFonts w:asciiTheme="minorHAnsi" w:hAnsiTheme="minorHAnsi" w:cstheme="minorHAnsi"/>
@@ -593,7 +632,12 @@
           <w:rFonts w:asciiTheme="minorHAnsi" w:hAnsiTheme="minorHAnsi" w:cstheme="minorHAnsi"/>
         </w:rPr>
       </w:pPr>
-      <w:bookmarkStart w:id="0" w:name="_GoBack"/>
+      <w:r>
+        <w:rPr>
+          <w:rFonts w:asciiTheme="minorHAnsi" w:hAnsiTheme="minorHAnsi" w:cstheme="minorHAnsi"/>
+        </w:rPr>
+        <w:t>Need international stakeholders</w:t>
+      </w:r>
       <w:bookmarkEnd w:id="0"/>
     </w:p>
     <w:sectPr>
@@ -642,15 +686,29 @@
         <w:rFonts w:asciiTheme="minorHAnsi" w:hAnsiTheme="minorHAnsi" w:cstheme="minorHAnsi"/>
       </w:rPr>
     </w:pPr>
-    <w:fldSimple w:instr=" FILENAME   \* MERGEFORMAT ">
-      <w:r>
-        <w:rPr>
-          <w:rFonts w:asciiTheme="minorHAnsi" w:hAnsiTheme="minorHAnsi" w:cstheme="minorHAnsi"/>
-          <w:noProof/>
-        </w:rPr>
-        <w:t>IHE_Profile_Proposal_Template-Brief.doc</w:t>
-      </w:r>
-    </w:fldSimple>
+    <w:r>
+      <w:fldChar w:fldCharType="begin"/>
+    </w:r>
+    <w:r>
+      <w:instrText xml:space="preserve"> FILENAME   \* MERGEFORMAT </w:instrText>
+    </w:r>
+    <w:r>
+      <w:fldChar w:fldCharType="separate"/>
+    </w:r>
+    <w:r>
+      <w:rPr>
+        <w:rFonts w:asciiTheme="minorHAnsi" w:hAnsiTheme="minorHAnsi" w:cstheme="minorHAnsi"/>
+        <w:noProof/>
+      </w:rPr>
+      <w:t>IHE_Profile_Proposal_Template-Brief.doc</w:t>
+    </w:r>
+    <w:r>
+      <w:rPr>
+        <w:rFonts w:asciiTheme="minorHAnsi" w:hAnsiTheme="minorHAnsi" w:cstheme="minorHAnsi"/>
+        <w:noProof/>
+      </w:rPr>
+      <w:fldChar w:fldCharType="end"/>
+    </w:r>
     <w:r>
       <w:rPr>
         <w:rFonts w:asciiTheme="minorHAnsi" w:hAnsiTheme="minorHAnsi" w:cstheme="minorHAnsi"/>
@@ -3978,7 +4036,7 @@
     <w:lsdException w:name="Table Web 2" w:semiHidden="1" w:unhideWhenUsed="1"/>
     <w:lsdException w:name="Table Web 3" w:semiHidden="1" w:unhideWhenUsed="1"/>
     <w:lsdException w:name="Balloon Text" w:semiHidden="1" w:unhideWhenUsed="1"/>
-    <w:lsdException w:name="Table Grid" w:semiHidden="1" w:uiPriority="59" w:unhideWhenUsed="1"/>
+    <w:lsdException w:name="Table Grid" w:uiPriority="59"/>
     <w:lsdException w:name="Table Theme" w:semiHidden="1" w:unhideWhenUsed="1"/>
     <w:lsdException w:name="Placeholder Text" w:semiHidden="1"/>
     <w:lsdException w:name="No Spacing" w:uiPriority="1" w:qFormat="1"/>

</xml_diff>